<commit_message>
change info in properties project
</commit_message>
<xml_diff>
--- a/io/Java Работа с файлами.docx
+++ b/io/Java Работа с файлами.docx
@@ -1221,6 +1221,12 @@
       </w:r>
     </w:p>
     <w:p>
+      <w:pPr>
+        <w:rPr>
+          <w:lang w:val="en-US"/>
+        </w:rPr>
+      </w:pPr>
+      <w:proofErr w:type="spellStart"/>
       <w:proofErr w:type="gramStart"/>
       <w:r>
         <w:rPr>
@@ -1229,6 +1235,9 @@
         <w:t>Paths</w:t>
       </w:r>
       <w:r>
+        <w:rPr>
+          <w:lang w:val="en-US"/>
+        </w:rPr>
         <w:t>.</w:t>
       </w:r>
       <w:r>
@@ -1237,7 +1246,11 @@
         </w:rPr>
         <w:t>get</w:t>
       </w:r>
-      <w:r>
+      <w:proofErr w:type="spellEnd"/>
+      <w:r>
+        <w:rPr>
+          <w:lang w:val="en-US"/>
+        </w:rPr>
         <w:t>(</w:t>
       </w:r>
       <w:proofErr w:type="gramEnd"/>
@@ -1248,30 +1261,45 @@
         <w:t>string</w:t>
       </w:r>
       <w:r>
+        <w:rPr>
+          <w:lang w:val="en-US"/>
+        </w:rPr>
         <w:t xml:space="preserve">) – </w:t>
       </w:r>
       <w:r>
         <w:t>при</w:t>
       </w:r>
       <w:r>
+        <w:rPr>
+          <w:lang w:val="en-US"/>
+        </w:rPr>
         <w:t xml:space="preserve"> </w:t>
       </w:r>
       <w:r>
         <w:t>получении</w:t>
       </w:r>
       <w:r>
+        <w:rPr>
+          <w:lang w:val="en-US"/>
+        </w:rPr>
         <w:t xml:space="preserve"> </w:t>
       </w:r>
       <w:r>
         <w:t>файла</w:t>
       </w:r>
       <w:r>
+        <w:rPr>
+          <w:lang w:val="en-US"/>
+        </w:rPr>
         <w:t xml:space="preserve"> </w:t>
       </w:r>
       <w:r>
         <w:t>выдаёт</w:t>
       </w:r>
       <w:r>
+        <w:rPr>
+          <w:lang w:val="en-US"/>
+        </w:rPr>
         <w:t>:</w:t>
       </w:r>
     </w:p>
@@ -1646,11 +1674,6 @@
       </w:r>
     </w:p>
     <w:p>
-      <w:pPr>
-        <w:rPr>
-          <w:lang w:val="en-US"/>
-        </w:rPr>
-      </w:pPr>
       <w:proofErr w:type="gramStart"/>
       <w:r>
         <w:rPr>
@@ -1692,6 +1715,18 @@
           <w:lang w:val="en-US"/>
         </w:rPr>
         <w:t>);</w:t>
+      </w:r>
+    </w:p>
+    <w:p/>
+    <w:p>
+      <w:r>
+        <w:t xml:space="preserve"> </w:t>
+      </w:r>
+      <w:r>
+        <w:t xml:space="preserve">- </w:t>
+      </w:r>
+      <w:r>
+        <w:t>Читает из файла в дефолтовом пакете</w:t>
       </w:r>
     </w:p>
     <w:p>
@@ -1700,6 +1735,48 @@
           <w:lang w:val="en-US"/>
         </w:rPr>
       </w:pPr>
+      <w:proofErr w:type="spellStart"/>
+      <w:r>
+        <w:rPr>
+          <w:lang w:val="en-US"/>
+        </w:rPr>
+        <w:t>InputStream</w:t>
+      </w:r>
+      <w:proofErr w:type="spellEnd"/>
+      <w:r>
+        <w:rPr>
+          <w:lang w:val="en-US"/>
+        </w:rPr>
+        <w:t xml:space="preserve"> in = </w:t>
+      </w:r>
+      <w:proofErr w:type="gramStart"/>
+      <w:r>
+        <w:rPr>
+          <w:lang w:val="en-US"/>
+        </w:rPr>
+        <w:t>ru.wts.SomeClass.class</w:t>
+      </w:r>
+      <w:r>
+        <w:rPr>
+          <w:lang w:val="en-US"/>
+        </w:rPr>
+        <w:t>.getClassLoader(</w:t>
+      </w:r>
+      <w:proofErr w:type="gramEnd"/>
+      <w:r>
+        <w:rPr>
+          <w:lang w:val="en-US"/>
+        </w:rPr>
+        <w:t>).getResourceAs</w:t>
+      </w:r>
+      <w:bookmarkStart w:id="4" w:name="_GoBack"/>
+      <w:bookmarkEnd w:id="4"/>
+      <w:r>
+        <w:rPr>
+          <w:lang w:val="en-US"/>
+        </w:rPr>
+        <w:t>Stream("./default_pkg.properties");</w:t>
+      </w:r>
     </w:p>
     <w:p>
       <w:pPr>
@@ -1708,14 +1785,14 @@
           <w:lang w:val="en-US"/>
         </w:rPr>
       </w:pPr>
-      <w:bookmarkStart w:id="4" w:name="_Toc535930943"/>
+      <w:bookmarkStart w:id="5" w:name="_Toc535930943"/>
       <w:r>
         <w:rPr>
           <w:lang w:val="en-US"/>
         </w:rPr>
         <w:t>GRADLE</w:t>
       </w:r>
-      <w:bookmarkEnd w:id="4"/>
+      <w:bookmarkEnd w:id="5"/>
     </w:p>
     <w:tbl>
       <w:tblPr>
@@ -1737,11 +1814,11 @@
               <w:pStyle w:val="2"/>
               <w:outlineLvl w:val="1"/>
             </w:pPr>
-            <w:bookmarkStart w:id="5" w:name="_Toc535930944"/>
+            <w:bookmarkStart w:id="6" w:name="_Toc535930944"/>
             <w:r>
               <w:t>Структура</w:t>
             </w:r>
-            <w:bookmarkEnd w:id="5"/>
+            <w:bookmarkEnd w:id="6"/>
           </w:p>
         </w:tc>
         <w:tc>
@@ -1753,11 +1830,11 @@
               <w:pStyle w:val="2"/>
               <w:outlineLvl w:val="1"/>
             </w:pPr>
-            <w:bookmarkStart w:id="6" w:name="_Toc535930945"/>
+            <w:bookmarkStart w:id="7" w:name="_Toc535930945"/>
             <w:r>
               <w:t>Пример</w:t>
             </w:r>
-            <w:bookmarkEnd w:id="6"/>
+            <w:bookmarkEnd w:id="7"/>
           </w:p>
         </w:tc>
       </w:tr>
@@ -1826,6 +1903,11 @@
             </w:r>
           </w:p>
           <w:p>
+            <w:pPr>
+              <w:rPr>
+                <w:lang w:val="en-US"/>
+              </w:rPr>
+            </w:pPr>
             <w:r>
               <w:rPr>
                 <w:lang w:val="en-US"/>
@@ -1862,6 +1944,11 @@
             </w:r>
           </w:p>
           <w:p>
+            <w:pPr>
+              <w:rPr>
+                <w:lang w:val="en-US"/>
+              </w:rPr>
+            </w:pPr>
             <w:r>
               <w:rPr>
                 <w:lang w:val="en-US"/>
@@ -2058,7 +2145,13 @@
               <w:t>xml</w:t>
             </w:r>
           </w:p>
-          <w:p/>
+          <w:p>
+            <w:pPr>
+              <w:rPr>
+                <w:lang w:val="en-US"/>
+              </w:rPr>
+            </w:pPr>
+          </w:p>
           <w:p>
             <w:pPr>
               <w:rPr>
@@ -2070,8 +2163,11 @@
       </w:tr>
     </w:tbl>
     <w:p>
-      <w:bookmarkStart w:id="7" w:name="_GoBack"/>
-      <w:bookmarkEnd w:id="7"/>
+      <w:pPr>
+        <w:rPr>
+          <w:lang w:val="en-US"/>
+        </w:rPr>
+      </w:pPr>
     </w:p>
     <w:sectPr>
       <w:pgSz w:w="11906" w:h="16838"/>
@@ -2086,6 +2182,118 @@
 <file path=word/numbering.xml><?xml version="1.0" encoding="utf-8"?>
 <w:numbering xmlns:wpc="http://schemas.microsoft.com/office/word/2010/wordprocessingCanvas" xmlns:mc="http://schemas.openxmlformats.org/markup-compatibility/2006" xmlns:o="urn:schemas-microsoft-com:office:office" xmlns:r="http://schemas.openxmlformats.org/officeDocument/2006/relationships" xmlns:m="http://schemas.openxmlformats.org/officeDocument/2006/math" xmlns:v="urn:schemas-microsoft-com:vml" xmlns:wp14="http://schemas.microsoft.com/office/word/2010/wordprocessingDrawing" xmlns:wp="http://schemas.openxmlformats.org/drawingml/2006/wordprocessingDrawing" xmlns:w10="urn:schemas-microsoft-com:office:word" xmlns:w="http://schemas.openxmlformats.org/wordprocessingml/2006/main" xmlns:w14="http://schemas.microsoft.com/office/word/2010/wordml" xmlns:wpg="http://schemas.microsoft.com/office/word/2010/wordprocessingGroup" xmlns:wpi="http://schemas.microsoft.com/office/word/2010/wordprocessingInk" xmlns:wne="http://schemas.microsoft.com/office/word/2006/wordml" xmlns:wps="http://schemas.microsoft.com/office/word/2010/wordprocessingShape" mc:Ignorable="w14 wp14">
   <w:abstractNum w:abstractNumId="0">
+    <w:nsid w:val="099A78A8"/>
+    <w:multiLevelType w:val="hybridMultilevel"/>
+    <w:tmpl w:val="B7C21F40"/>
+    <w:lvl w:ilvl="0" w:tplc="FAC648E4">
+      <w:numFmt w:val="bullet"/>
+      <w:lvlText w:val="-"/>
+      <w:lvlJc w:val="left"/>
+      <w:pPr>
+        <w:ind w:left="408" w:hanging="360"/>
+      </w:pPr>
+      <w:rPr>
+        <w:rFonts w:ascii="Calibri" w:eastAsiaTheme="minorHAnsi" w:hAnsi="Calibri" w:cstheme="minorBidi" w:hint="default"/>
+      </w:rPr>
+    </w:lvl>
+    <w:lvl w:ilvl="1" w:tplc="04190003" w:tentative="1">
+      <w:start w:val="1"/>
+      <w:numFmt w:val="bullet"/>
+      <w:lvlText w:val="o"/>
+      <w:lvlJc w:val="left"/>
+      <w:pPr>
+        <w:ind w:left="1128" w:hanging="360"/>
+      </w:pPr>
+      <w:rPr>
+        <w:rFonts w:ascii="Courier New" w:hAnsi="Courier New" w:cs="Courier New" w:hint="default"/>
+      </w:rPr>
+    </w:lvl>
+    <w:lvl w:ilvl="2" w:tplc="04190005" w:tentative="1">
+      <w:start w:val="1"/>
+      <w:numFmt w:val="bullet"/>
+      <w:lvlText w:val=""/>
+      <w:lvlJc w:val="left"/>
+      <w:pPr>
+        <w:ind w:left="1848" w:hanging="360"/>
+      </w:pPr>
+      <w:rPr>
+        <w:rFonts w:ascii="Wingdings" w:hAnsi="Wingdings" w:hint="default"/>
+      </w:rPr>
+    </w:lvl>
+    <w:lvl w:ilvl="3" w:tplc="04190001" w:tentative="1">
+      <w:start w:val="1"/>
+      <w:numFmt w:val="bullet"/>
+      <w:lvlText w:val=""/>
+      <w:lvlJc w:val="left"/>
+      <w:pPr>
+        <w:ind w:left="2568" w:hanging="360"/>
+      </w:pPr>
+      <w:rPr>
+        <w:rFonts w:ascii="Symbol" w:hAnsi="Symbol" w:hint="default"/>
+      </w:rPr>
+    </w:lvl>
+    <w:lvl w:ilvl="4" w:tplc="04190003" w:tentative="1">
+      <w:start w:val="1"/>
+      <w:numFmt w:val="bullet"/>
+      <w:lvlText w:val="o"/>
+      <w:lvlJc w:val="left"/>
+      <w:pPr>
+        <w:ind w:left="3288" w:hanging="360"/>
+      </w:pPr>
+      <w:rPr>
+        <w:rFonts w:ascii="Courier New" w:hAnsi="Courier New" w:cs="Courier New" w:hint="default"/>
+      </w:rPr>
+    </w:lvl>
+    <w:lvl w:ilvl="5" w:tplc="04190005" w:tentative="1">
+      <w:start w:val="1"/>
+      <w:numFmt w:val="bullet"/>
+      <w:lvlText w:val=""/>
+      <w:lvlJc w:val="left"/>
+      <w:pPr>
+        <w:ind w:left="4008" w:hanging="360"/>
+      </w:pPr>
+      <w:rPr>
+        <w:rFonts w:ascii="Wingdings" w:hAnsi="Wingdings" w:hint="default"/>
+      </w:rPr>
+    </w:lvl>
+    <w:lvl w:ilvl="6" w:tplc="04190001" w:tentative="1">
+      <w:start w:val="1"/>
+      <w:numFmt w:val="bullet"/>
+      <w:lvlText w:val=""/>
+      <w:lvlJc w:val="left"/>
+      <w:pPr>
+        <w:ind w:left="4728" w:hanging="360"/>
+      </w:pPr>
+      <w:rPr>
+        <w:rFonts w:ascii="Symbol" w:hAnsi="Symbol" w:hint="default"/>
+      </w:rPr>
+    </w:lvl>
+    <w:lvl w:ilvl="7" w:tplc="04190003" w:tentative="1">
+      <w:start w:val="1"/>
+      <w:numFmt w:val="bullet"/>
+      <w:lvlText w:val="o"/>
+      <w:lvlJc w:val="left"/>
+      <w:pPr>
+        <w:ind w:left="5448" w:hanging="360"/>
+      </w:pPr>
+      <w:rPr>
+        <w:rFonts w:ascii="Courier New" w:hAnsi="Courier New" w:cs="Courier New" w:hint="default"/>
+      </w:rPr>
+    </w:lvl>
+    <w:lvl w:ilvl="8" w:tplc="04190005" w:tentative="1">
+      <w:start w:val="1"/>
+      <w:numFmt w:val="bullet"/>
+      <w:lvlText w:val=""/>
+      <w:lvlJc w:val="left"/>
+      <w:pPr>
+        <w:ind w:left="6168" w:hanging="360"/>
+      </w:pPr>
+      <w:rPr>
+        <w:rFonts w:ascii="Wingdings" w:hAnsi="Wingdings" w:hint="default"/>
+      </w:rPr>
+    </w:lvl>
+  </w:abstractNum>
+  <w:abstractNum w:abstractNumId="1">
     <w:nsid w:val="788D1278"/>
     <w:multiLevelType w:val="hybridMultilevel"/>
     <w:tmpl w:val="F45ACAF4"/>
@@ -2175,6 +2383,9 @@
     </w:lvl>
   </w:abstractNum>
   <w:num w:numId="1">
+    <w:abstractNumId w:val="1"/>
+  </w:num>
+  <w:num w:numId="2">
     <w:abstractNumId w:val="0"/>
   </w:num>
 </w:numbering>
@@ -3322,7 +3533,7 @@
 </file>
 
 <file path=customXml/itemProps1.xml><?xml version="1.0" encoding="utf-8"?>
-<ds:datastoreItem xmlns:ds="http://schemas.openxmlformats.org/officeDocument/2006/customXml" ds:itemID="{312DA71E-CA5B-4B4A-8718-464993E0CDFA}">
+<ds:datastoreItem xmlns:ds="http://schemas.openxmlformats.org/officeDocument/2006/customXml" ds:itemID="{153981C0-D3EC-4DEA-AECB-8FDEC943829D}">
   <ds:schemaRefs>
     <ds:schemaRef ds:uri="http://schemas.openxmlformats.org/officeDocument/2006/bibliography"/>
   </ds:schemaRefs>

</xml_diff>

<commit_message>
changes in java work with files .docx
</commit_message>
<xml_diff>
--- a/io/Java Работа с файлами.docx
+++ b/io/Java Работа с файлами.docx
@@ -1683,37 +1683,35 @@
       </w:r>
       <w:proofErr w:type="gramEnd"/>
       <w:r>
-        <w:rPr>
-          <w:lang w:val="en-US"/>
-        </w:rPr>
         <w:t xml:space="preserve"> = </w:t>
       </w:r>
+      <w:r>
+        <w:rPr>
+          <w:lang w:val="en-US"/>
+        </w:rPr>
+        <w:t>Paths</w:t>
+      </w:r>
+      <w:r>
+        <w:t>.</w:t>
+      </w:r>
+      <w:r>
+        <w:rPr>
+          <w:lang w:val="en-US"/>
+        </w:rPr>
+        <w:t>get</w:t>
+      </w:r>
+      <w:r>
+        <w:t>(</w:t>
+      </w:r>
       <w:proofErr w:type="spellStart"/>
       <w:r>
         <w:rPr>
           <w:lang w:val="en-US"/>
         </w:rPr>
-        <w:t>Paths.get</w:t>
+        <w:t>mainPath</w:t>
       </w:r>
       <w:proofErr w:type="spellEnd"/>
       <w:r>
-        <w:rPr>
-          <w:lang w:val="en-US"/>
-        </w:rPr>
-        <w:t>(</w:t>
-      </w:r>
-      <w:proofErr w:type="spellStart"/>
-      <w:r>
-        <w:rPr>
-          <w:lang w:val="en-US"/>
-        </w:rPr>
-        <w:t>mainPath</w:t>
-      </w:r>
-      <w:proofErr w:type="spellEnd"/>
-      <w:r>
-        <w:rPr>
-          <w:lang w:val="en-US"/>
-        </w:rPr>
         <w:t>);</w:t>
       </w:r>
     </w:p>
@@ -1730,11 +1728,6 @@
       </w:r>
     </w:p>
     <w:p>
-      <w:pPr>
-        <w:rPr>
-          <w:lang w:val="en-US"/>
-        </w:rPr>
-      </w:pPr>
       <w:proofErr w:type="spellStart"/>
       <w:r>
         <w:rPr>
@@ -1767,16 +1760,65 @@
         <w:rPr>
           <w:lang w:val="en-US"/>
         </w:rPr>
-        <w:t>).getResourceAs</w:t>
+        <w:t>).getResourceAsStream("./default_pkg.properties");</w:t>
+      </w:r>
+    </w:p>
+    <w:p>
+      <w:r>
+        <w:t>(в проекте канцелярии работа</w:t>
+      </w:r>
+      <w:r>
+        <w:t>ло</w:t>
+      </w:r>
+      <w:r>
+        <w:t xml:space="preserve"> вот так: </w:t>
+      </w:r>
+      <w:r>
+        <w:t>“</w:t>
+      </w:r>
+      <w:r>
+        <w:rPr>
+          <w:lang w:val="en-US"/>
+        </w:rPr>
+        <w:t>default</w:t>
+      </w:r>
+      <w:r>
+        <w:t>_</w:t>
+      </w:r>
+      <w:proofErr w:type="spellStart"/>
+      <w:r>
+        <w:rPr>
+          <w:lang w:val="en-US"/>
+        </w:rPr>
+        <w:t>pkg</w:t>
+      </w:r>
+      <w:proofErr w:type="spellEnd"/>
+      <w:r>
+        <w:t>.</w:t>
+      </w:r>
+      <w:r>
+        <w:rPr>
+          <w:lang w:val="en-US"/>
+        </w:rPr>
+        <w:t>properties</w:t>
+      </w:r>
+      <w:r>
+        <w:t>”</w:t>
+      </w:r>
+      <w:r>
+        <w:t>!</w:t>
+      </w:r>
+      <w:r>
+        <w:t xml:space="preserve">, </w:t>
+      </w:r>
+      <w:r>
+        <w:t>может потому что вызов шел из статического метода</w:t>
+      </w:r>
+      <w:r>
+        <w:t>)</w:t>
       </w:r>
       <w:bookmarkStart w:id="4" w:name="_GoBack"/>
       <w:bookmarkEnd w:id="4"/>
-      <w:r>
-        <w:rPr>
-          <w:lang w:val="en-US"/>
-        </w:rPr>
-        <w:t>Stream("./default_pkg.properties");</w:t>
-      </w:r>
     </w:p>
     <w:p>
       <w:pPr>
@@ -3533,7 +3575,7 @@
 </file>
 
 <file path=customXml/itemProps1.xml><?xml version="1.0" encoding="utf-8"?>
-<ds:datastoreItem xmlns:ds="http://schemas.openxmlformats.org/officeDocument/2006/customXml" ds:itemID="{153981C0-D3EC-4DEA-AECB-8FDEC943829D}">
+<ds:datastoreItem xmlns:ds="http://schemas.openxmlformats.org/officeDocument/2006/customXml" ds:itemID="{B465AB50-2198-481B-8F21-3CF2AA5E886A}">
   <ds:schemaRefs>
     <ds:schemaRef ds:uri="http://schemas.openxmlformats.org/officeDocument/2006/bibliography"/>
   </ds:schemaRefs>

</xml_diff>

<commit_message>
added info and code about getting properties file
</commit_message>
<xml_diff>
--- a/io/Java Работа с файлами.docx
+++ b/io/Java Работа с файлами.docx
@@ -1728,6 +1728,11 @@
       </w:r>
     </w:p>
     <w:p>
+      <w:pPr>
+        <w:rPr>
+          <w:lang w:val="en-US"/>
+        </w:rPr>
+      </w:pPr>
       <w:proofErr w:type="spellStart"/>
       <w:r>
         <w:rPr>
@@ -1817,8 +1822,84 @@
       <w:r>
         <w:t>)</w:t>
       </w:r>
+    </w:p>
+    <w:p/>
+    <w:p>
+      <w:pPr>
+        <w:pStyle w:val="2"/>
+      </w:pPr>
+      <w:r>
+        <w:t>Запись в файл внутри проекта - Не получится!</w:t>
+      </w:r>
+    </w:p>
+    <w:p>
+      <w:pPr>
+        <w:rPr>
+          <w:b/>
+          <w:lang w:val="en-US"/>
+        </w:rPr>
+      </w:pPr>
+      <w:proofErr w:type="spellStart"/>
+      <w:r>
+        <w:rPr>
+          <w:b/>
+          <w:lang w:val="en-US"/>
+        </w:rPr>
+        <w:t>FileSystemNotFoundException</w:t>
+      </w:r>
+      <w:proofErr w:type="spellEnd"/>
+      <w:r>
+        <w:rPr>
+          <w:b/>
+          <w:lang w:val="en-US"/>
+        </w:rPr>
+        <w:t>!</w:t>
+      </w:r>
       <w:bookmarkStart w:id="4" w:name="_GoBack"/>
       <w:bookmarkEnd w:id="4"/>
+    </w:p>
+    <w:p>
+      <w:r>
+        <w:rPr>
+          <w:noProof/>
+          <w:lang w:eastAsia="ru-RU"/>
+        </w:rPr>
+        <w:drawing>
+          <wp:inline distT="0" distB="0" distL="0" distR="0" wp14:anchorId="7BBD9C20" wp14:editId="65549FDF">
+            <wp:extent cx="5940425" cy="568966"/>
+            <wp:effectExtent l="0" t="0" r="3175" b="2540"/>
+            <wp:docPr id="1" name="Рисунок 1"/>
+            <wp:cNvGraphicFramePr>
+              <a:graphicFrameLocks xmlns:a="http://schemas.openxmlformats.org/drawingml/2006/main" noChangeAspect="1"/>
+            </wp:cNvGraphicFramePr>
+            <a:graphic xmlns:a="http://schemas.openxmlformats.org/drawingml/2006/main">
+              <a:graphicData uri="http://schemas.openxmlformats.org/drawingml/2006/picture">
+                <pic:pic xmlns:pic="http://schemas.openxmlformats.org/drawingml/2006/picture">
+                  <pic:nvPicPr>
+                    <pic:cNvPr id="0" name=""/>
+                    <pic:cNvPicPr/>
+                  </pic:nvPicPr>
+                  <pic:blipFill>
+                    <a:blip r:embed="rId7"/>
+                    <a:stretch>
+                      <a:fillRect/>
+                    </a:stretch>
+                  </pic:blipFill>
+                  <pic:spPr>
+                    <a:xfrm>
+                      <a:off x="0" y="0"/>
+                      <a:ext cx="5940425" cy="568966"/>
+                    </a:xfrm>
+                    <a:prstGeom prst="rect">
+                      <a:avLst/>
+                    </a:prstGeom>
+                  </pic:spPr>
+                </pic:pic>
+              </a:graphicData>
+            </a:graphic>
+          </wp:inline>
+        </w:drawing>
+      </w:r>
     </w:p>
     <w:p>
       <w:pPr>
@@ -3575,7 +3656,7 @@
 </file>
 
 <file path=customXml/itemProps1.xml><?xml version="1.0" encoding="utf-8"?>
-<ds:datastoreItem xmlns:ds="http://schemas.openxmlformats.org/officeDocument/2006/customXml" ds:itemID="{B465AB50-2198-481B-8F21-3CF2AA5E886A}">
+<ds:datastoreItem xmlns:ds="http://schemas.openxmlformats.org/officeDocument/2006/customXml" ds:itemID="{7C1D05CB-36D6-4485-A128-BB123FE0BA7C}">
   <ds:schemaRefs>
     <ds:schemaRef ds:uri="http://schemas.openxmlformats.org/officeDocument/2006/bibliography"/>
   </ds:schemaRefs>

</xml_diff>